<commit_message>
Deployememt through github pages due to AWS being down
</commit_message>
<xml_diff>
--- a/TechResume.docx
+++ b/TechResume.docx
@@ -265,7 +265,7 @@
       </w:tr>
       <w:tr>
         <w:trPr>
-          <w:trHeight w:val="12771"/>
+          <w:trHeight w:val="12744"/>
         </w:trPr>
         <w:tc>
           <w:tcPr>
@@ -300,9 +300,11 @@
             <w:pPr>
               <w:pStyle w:val="NoSpacing"/>
               <w:rPr>
-                <w:rStyle w:val="OrangeExpanded"/>
-                <w:rFonts w:ascii="Arial" w:hAnsi="Arial"/>
-                <w:color w:val="588B9D"/>
+                <w:rFonts w:ascii="Arial" w:hAnsi="Arial"/>
+                <w:b/>
+                <w:caps/>
+                <w:color w:val="588B9D"/>
+                <w:spacing w:val="40"/>
               </w:rPr>
             </w:pPr>
             <w:r>
@@ -312,19 +314,6 @@
                 <w:color w:val="588B9D"/>
               </w:rPr>
               <w:t>Websites</w:t>
-            </w:r>
-          </w:p>
-          <w:p>
-            <w:pPr>
-              <w:rPr>
-                <w:sz w:val="24"/>
-              </w:rPr>
-            </w:pPr>
-            <w:r>
-              <w:rPr>
-                <w:sz w:val="24"/>
-              </w:rPr>
-              <w:t>Portfolio:</w:t>
             </w:r>
           </w:p>
           <w:p>
@@ -345,28 +334,10 @@
           <w:p>
             <w:pPr>
               <w:rPr>
-                <w:sz w:val="24"/>
-              </w:rPr>
-            </w:pPr>
-          </w:p>
-          <w:p>
-            <w:pPr>
-              <w:rPr>
-                <w:sz w:val="24"/>
-              </w:rPr>
-            </w:pPr>
-            <w:r>
-              <w:rPr>
-                <w:sz w:val="24"/>
-              </w:rPr>
-              <w:t>G</w:t>
-            </w:r>
-            <w:r>
-              <w:rPr>
-                <w:sz w:val="24"/>
-              </w:rPr>
-              <w:t>itHub:</w:t>
-            </w:r>
+                <w:sz w:val="16"/>
+                <w:szCs w:val="16"/>
+              </w:rPr>
+            </w:pPr>
           </w:p>
           <w:p>
             <w:hyperlink r:id="rId8" w:history="1">
@@ -385,19 +356,6 @@
                 <w:szCs w:val="16"/>
               </w:rPr>
             </w:pPr>
-          </w:p>
-          <w:p>
-            <w:pPr>
-              <w:rPr>
-                <w:sz w:val="24"/>
-              </w:rPr>
-            </w:pPr>
-            <w:r>
-              <w:rPr>
-                <w:sz w:val="24"/>
-              </w:rPr>
-              <w:t>LinkedIn:</w:t>
-            </w:r>
           </w:p>
           <w:p>
             <w:pPr>
@@ -439,18 +397,6 @@
                 <w:rStyle w:val="OrangeExpanded"/>
                 <w:rFonts w:ascii="Arial" w:hAnsi="Arial"/>
                 <w:color w:val="588B9D"/>
-                <w:sz w:val="16"/>
-                <w:szCs w:val="16"/>
-              </w:rPr>
-            </w:pPr>
-          </w:p>
-          <w:p>
-            <w:pPr>
-              <w:pStyle w:val="NoSpacing"/>
-              <w:rPr>
-                <w:rStyle w:val="OrangeExpanded"/>
-                <w:rFonts w:ascii="Arial" w:hAnsi="Arial"/>
-                <w:color w:val="588B9D"/>
               </w:rPr>
             </w:pPr>
             <w:r>
@@ -623,14 +569,12 @@
                 <w:sz w:val="24"/>
               </w:rPr>
             </w:pPr>
-            <w:proofErr w:type="spellStart"/>
             <w:r>
               <w:rPr>
                 <w:sz w:val="24"/>
               </w:rPr>
               <w:t>Jinja</w:t>
             </w:r>
-            <w:proofErr w:type="spellEnd"/>
           </w:p>
           <w:p>
             <w:pPr>
@@ -976,6 +920,8 @@
                 <w:rStyle w:val="OrangeExpanded"/>
                 <w:rFonts w:ascii="Arial" w:hAnsi="Arial"/>
                 <w:color w:val="588B9D"/>
+                <w:sz w:val="16"/>
+                <w:szCs w:val="16"/>
               </w:rPr>
             </w:pPr>
             <w:r>
@@ -1012,25 +958,151 @@
                 <w:rFonts w:cs="Arial"/>
                 <w:sz w:val="20"/>
               </w:rPr>
-              <w:t>Phoenix President   202-352-8573</w:t>
-            </w:r>
-          </w:p>
-          <w:p>
-            <w:proofErr w:type="spellStart"/>
+              <w:t>Ben T.– (</w:t>
+            </w:r>
             <w:r>
               <w:rPr>
                 <w:rFonts w:cs="Arial"/>
                 <w:sz w:val="20"/>
               </w:rPr>
-              <w:t>CyNtell</w:t>
-            </w:r>
-            <w:proofErr w:type="spellEnd"/>
+              <w:t>Phoenix</w:t>
+            </w:r>
             <w:r>
               <w:rPr>
                 <w:rFonts w:cs="Arial"/>
                 <w:sz w:val="20"/>
               </w:rPr>
-              <w:t xml:space="preserve"> CEO            703-598-1472</w:t>
+              <w:t>TS</w:t>
+            </w:r>
+            <w:r>
+              <w:rPr>
+                <w:rFonts w:cs="Arial"/>
+                <w:sz w:val="20"/>
+              </w:rPr>
+              <w:t xml:space="preserve"> </w:t>
+            </w:r>
+            <w:r>
+              <w:rPr>
+                <w:rFonts w:cs="Arial"/>
+                <w:sz w:val="20"/>
+              </w:rPr>
+              <w:t>Pre</w:t>
+            </w:r>
+            <w:bookmarkStart w:id="0" w:name="_GoBack"/>
+            <w:bookmarkEnd w:id="0"/>
+            <w:r>
+              <w:rPr>
+                <w:rFonts w:cs="Arial"/>
+                <w:sz w:val="20"/>
+              </w:rPr>
+              <w:t xml:space="preserve">sident)  </w:t>
+            </w:r>
+            <w:r>
+              <w:rPr>
+                <w:rFonts w:cs="Arial"/>
+                <w:sz w:val="20"/>
+              </w:rPr>
+              <w:t xml:space="preserve">    </w:t>
+            </w:r>
+            <w:r>
+              <w:rPr>
+                <w:rFonts w:cs="Arial"/>
+                <w:sz w:val="20"/>
+              </w:rPr>
+              <w:t>202-352-8573</w:t>
+            </w:r>
+          </w:p>
+          <w:p>
+            <w:pPr>
+              <w:rPr>
+                <w:rFonts w:cs="Arial"/>
+                <w:sz w:val="10"/>
+                <w:szCs w:val="10"/>
+              </w:rPr>
+            </w:pPr>
+          </w:p>
+          <w:p>
+            <w:pPr>
+              <w:rPr>
+                <w:rFonts w:cs="Arial"/>
+                <w:sz w:val="20"/>
+              </w:rPr>
+            </w:pPr>
+            <w:r>
+              <w:rPr>
+                <w:rFonts w:cs="Arial"/>
+                <w:sz w:val="20"/>
+              </w:rPr>
+              <w:t>Claude W. (CyNtell CEO)</w:t>
+            </w:r>
+          </w:p>
+          <w:p>
+            <w:pPr>
+              <w:rPr>
+                <w:rFonts w:cs="Arial"/>
+                <w:sz w:val="20"/>
+              </w:rPr>
+            </w:pPr>
+            <w:r>
+              <w:rPr>
+                <w:rFonts w:cs="Arial"/>
+                <w:sz w:val="20"/>
+              </w:rPr>
+              <w:t>703-598-1472</w:t>
+            </w:r>
+          </w:p>
+          <w:p>
+            <w:pPr>
+              <w:rPr>
+                <w:rFonts w:cs="Arial"/>
+                <w:sz w:val="10"/>
+                <w:szCs w:val="10"/>
+              </w:rPr>
+            </w:pPr>
+          </w:p>
+          <w:p>
+            <w:pPr>
+              <w:rPr>
+                <w:rFonts w:cs="Arial"/>
+                <w:sz w:val="20"/>
+              </w:rPr>
+            </w:pPr>
+            <w:r>
+              <w:rPr>
+                <w:rFonts w:cs="Arial"/>
+                <w:sz w:val="20"/>
+              </w:rPr>
+              <w:t>Mark Roh</w:t>
+            </w:r>
+            <w:r>
+              <w:rPr>
+                <w:rFonts w:cs="Arial"/>
+                <w:sz w:val="20"/>
+              </w:rPr>
+              <w:t>m</w:t>
+            </w:r>
+            <w:r>
+              <w:rPr>
+                <w:rFonts w:cs="Arial"/>
+                <w:sz w:val="20"/>
+              </w:rPr>
+              <w:t>an (</w:t>
+            </w:r>
+            <w:r>
+              <w:rPr>
+                <w:rFonts w:cs="Arial"/>
+                <w:sz w:val="20"/>
+              </w:rPr>
+              <w:t>Zales GM)</w:t>
+            </w:r>
+          </w:p>
+          <w:p>
+            <w:r>
+              <w:rPr>
+                <w:rFonts w:cs="Arial"/>
+                <w:sz w:val="20"/>
+              </w:rPr>
+              <w:t>410-320-8256</w:t>
             </w:r>
           </w:p>
         </w:tc>
@@ -1360,7 +1432,7 @@
                 <w:rStyle w:val="OrangeExpanded"/>
                 <w:color w:val="588B9D"/>
               </w:rPr>
-              <w:t xml:space="preserve"> 2017-2017</w:t>
+              <w:t xml:space="preserve">                  01/18-05/18</w:t>
             </w:r>
           </w:p>
           <w:p>
@@ -1442,7 +1514,7 @@
                 <w:rStyle w:val="OrangeExpanded"/>
                 <w:color w:val="588B9D"/>
               </w:rPr>
-              <w:t>Phoenix TS (Python Instructor) 2017-2017</w:t>
+              <w:t>Phoenix TS (Python Instructor)          09/17-05/18</w:t>
             </w:r>
           </w:p>
           <w:p>
@@ -1508,14 +1580,28 @@
                 <w:rStyle w:val="OrangeExpanded"/>
                 <w:color w:val="588B9D"/>
               </w:rPr>
-              <w:t>Zales 2012-2015</w:t>
-            </w:r>
-            <w:r>
-              <w:rPr>
-                <w:rStyle w:val="OrangeExpanded"/>
-                <w:color w:val="588B9D"/>
-              </w:rPr>
-              <w:t xml:space="preserve"> (Fine Jewlery specialist)</w:t>
+              <w:t>Zales</w:t>
+            </w:r>
+            <w:r>
+              <w:rPr>
+                <w:rStyle w:val="OrangeExpanded"/>
+                <w:color w:val="588B9D"/>
+              </w:rPr>
+              <w:t>(Fine Jewlery specialist)</w:t>
+            </w:r>
+            <w:r>
+              <w:rPr>
+                <w:rStyle w:val="OrangeExpanded"/>
+                <w:color w:val="588B9D"/>
+              </w:rPr>
+              <w:t xml:space="preserve">           0</w:t>
+            </w:r>
+            <w:r>
+              <w:rPr>
+                <w:rStyle w:val="OrangeExpanded"/>
+                <w:color w:val="588B9D"/>
+              </w:rPr>
+              <w:t>4/11-11/13</w:t>
             </w:r>
           </w:p>
           <w:p>
@@ -1764,17 +1850,7 @@
                 <w:sz w:val="23"/>
                 <w:szCs w:val="24"/>
               </w:rPr>
-              <w:t xml:space="preserve"> Html/CSS, Python, Ja</w:t>
-            </w:r>
-            <w:bookmarkStart w:id="0" w:name="_GoBack"/>
-            <w:bookmarkEnd w:id="0"/>
-            <w:r>
-              <w:rPr>
-                <w:rFonts w:ascii="Arial" w:hAnsi="Arial"/>
-                <w:sz w:val="23"/>
-                <w:szCs w:val="24"/>
-              </w:rPr>
-              <w:t>vaScript, Java,</w:t>
+              <w:t xml:space="preserve"> Html/CSS, Python, JavaScript, Java,</w:t>
             </w:r>
             <w:r>
               <w:rPr>

</xml_diff>